<commit_message>
changed ids to std::string
</commit_message>
<xml_diff>
--- a/Specifikacio.docx
+++ b/Specifikacio.docx
@@ -51,8 +51,17 @@
           <w:sz w:val="28"/>
           <w:szCs w:val="28"/>
         </w:rPr>
-        <w:t>egy SDL2 wrapper</w:t>
-      </w:r>
+        <w:t xml:space="preserve">egy SDL2 </w:t>
+      </w:r>
+      <w:proofErr w:type="spellStart"/>
+      <w:r>
+        <w:rPr>
+          <w:sz w:val="28"/>
+          <w:szCs w:val="28"/>
+        </w:rPr>
+        <w:t>wrapper</w:t>
+      </w:r>
+      <w:proofErr w:type="spellEnd"/>
       <w:r>
         <w:rPr>
           <w:sz w:val="28"/>
@@ -199,12 +208,37 @@
           <w:szCs w:val="28"/>
         </w:rPr>
       </w:pPr>
-      <w:r>
-        <w:rPr>
-          <w:sz w:val="28"/>
-          <w:szCs w:val="28"/>
-        </w:rPr>
-        <w:t>Window + Renderer létrehozása</w:t>
+      <w:proofErr w:type="spellStart"/>
+      <w:r>
+        <w:rPr>
+          <w:sz w:val="28"/>
+          <w:szCs w:val="28"/>
+        </w:rPr>
+        <w:t>Window</w:t>
+      </w:r>
+      <w:proofErr w:type="spellEnd"/>
+      <w:r>
+        <w:rPr>
+          <w:sz w:val="28"/>
+          <w:szCs w:val="28"/>
+        </w:rPr>
+        <w:t xml:space="preserve"> + </w:t>
+      </w:r>
+      <w:proofErr w:type="spellStart"/>
+      <w:r>
+        <w:rPr>
+          <w:sz w:val="28"/>
+          <w:szCs w:val="28"/>
+        </w:rPr>
+        <w:t>Renderer</w:t>
+      </w:r>
+      <w:proofErr w:type="spellEnd"/>
+      <w:r>
+        <w:rPr>
+          <w:sz w:val="28"/>
+          <w:szCs w:val="28"/>
+        </w:rPr>
+        <w:t xml:space="preserve"> létrehozása</w:t>
       </w:r>
     </w:p>
     <w:p>
@@ -233,12 +267,21 @@
         </w:rPr>
         <w:t>betöltése (</w:t>
       </w:r>
-      <w:r>
-        <w:rPr>
-          <w:sz w:val="28"/>
-          <w:szCs w:val="28"/>
-        </w:rPr>
-        <w:t>SDL_Image könyvtár)</w:t>
+      <w:proofErr w:type="spellStart"/>
+      <w:r>
+        <w:rPr>
+          <w:sz w:val="28"/>
+          <w:szCs w:val="28"/>
+        </w:rPr>
+        <w:t>SDL_Image</w:t>
+      </w:r>
+      <w:proofErr w:type="spellEnd"/>
+      <w:r>
+        <w:rPr>
+          <w:sz w:val="28"/>
+          <w:szCs w:val="28"/>
+        </w:rPr>
+        <w:t xml:space="preserve"> könyvtár)</w:t>
       </w:r>
     </w:p>
     <w:p>
@@ -301,12 +344,21 @@
         </w:rPr>
         <w:t>lejátszása (</w:t>
       </w:r>
-      <w:r>
-        <w:rPr>
-          <w:sz w:val="28"/>
-          <w:szCs w:val="28"/>
-        </w:rPr>
-        <w:t>SDL_Mixer könyvtár)</w:t>
+      <w:proofErr w:type="spellStart"/>
+      <w:r>
+        <w:rPr>
+          <w:sz w:val="28"/>
+          <w:szCs w:val="28"/>
+        </w:rPr>
+        <w:t>SDL_Mixer</w:t>
+      </w:r>
+      <w:proofErr w:type="spellEnd"/>
+      <w:r>
+        <w:rPr>
+          <w:sz w:val="28"/>
+          <w:szCs w:val="28"/>
+        </w:rPr>
+        <w:t xml:space="preserve"> könyvtár)</w:t>
       </w:r>
     </w:p>
     <w:p>
@@ -342,12 +394,70 @@
           <w:sz w:val="28"/>
           <w:szCs w:val="28"/>
         </w:rPr>
-        <w:t xml:space="preserve"> A könyvtár alaposztályokat ad komponensekhez és </w:t>
-      </w:r>
+        <w:t xml:space="preserve"> A könyvtár alaposztályokat ad komponensekhez</w:t>
+      </w:r>
+      <w:r>
+        <w:rPr>
+          <w:sz w:val="28"/>
+          <w:szCs w:val="28"/>
+        </w:rPr>
+        <w:t xml:space="preserve"> (</w:t>
+      </w:r>
+      <w:proofErr w:type="spellStart"/>
       <w:r>
         <w:rPr>
           <w:i/>
           <w:iCs/>
+          <w:color w:val="2F5496" w:themeColor="accent1" w:themeShade="BF"/>
+          <w:sz w:val="28"/>
+          <w:szCs w:val="28"/>
+        </w:rPr>
+        <w:t>class</w:t>
+      </w:r>
+      <w:proofErr w:type="spellEnd"/>
+      <w:r>
+        <w:rPr>
+          <w:i/>
+          <w:iCs/>
+          <w:color w:val="2F5496" w:themeColor="accent1" w:themeShade="BF"/>
+          <w:sz w:val="28"/>
+          <w:szCs w:val="28"/>
+        </w:rPr>
+        <w:t xml:space="preserve"> </w:t>
+      </w:r>
+      <w:proofErr w:type="spellStart"/>
+      <w:r>
+        <w:rPr>
+          <w:i/>
+          <w:iCs/>
+          <w:color w:val="2F5496" w:themeColor="accent1" w:themeShade="BF"/>
+          <w:sz w:val="28"/>
+          <w:szCs w:val="28"/>
+        </w:rPr>
+        <w:t>Component</w:t>
+      </w:r>
+      <w:proofErr w:type="spellEnd"/>
+      <w:r>
+        <w:rPr>
+          <w:i/>
+          <w:iCs/>
+          <w:sz w:val="28"/>
+          <w:szCs w:val="28"/>
+        </w:rPr>
+        <w:t>)</w:t>
+      </w:r>
+      <w:r>
+        <w:rPr>
+          <w:sz w:val="28"/>
+          <w:szCs w:val="28"/>
+        </w:rPr>
+        <w:t xml:space="preserve"> és </w:t>
+      </w:r>
+      <w:proofErr w:type="spellStart"/>
+      <w:r>
+        <w:rPr>
+          <w:i/>
+          <w:iCs/>
           <w:sz w:val="28"/>
           <w:szCs w:val="28"/>
         </w:rPr>
@@ -358,7 +468,73 @@
           <w:sz w:val="28"/>
           <w:szCs w:val="28"/>
         </w:rPr>
-        <w:t>hez, amelyeket a felhasználó bővíthet(öröklődés)</w:t>
+        <w:t>hez</w:t>
+      </w:r>
+      <w:proofErr w:type="spellEnd"/>
+      <w:r>
+        <w:rPr>
+          <w:sz w:val="28"/>
+          <w:szCs w:val="28"/>
+        </w:rPr>
+        <w:t xml:space="preserve"> (</w:t>
+      </w:r>
+      <w:proofErr w:type="spellStart"/>
+      <w:r>
+        <w:rPr>
+          <w:i/>
+          <w:iCs/>
+          <w:color w:val="2F5496" w:themeColor="accent1" w:themeShade="BF"/>
+          <w:sz w:val="28"/>
+          <w:szCs w:val="28"/>
+        </w:rPr>
+        <w:t>class</w:t>
+      </w:r>
+      <w:proofErr w:type="spellEnd"/>
+      <w:r>
+        <w:rPr>
+          <w:i/>
+          <w:iCs/>
+          <w:color w:val="2F5496" w:themeColor="accent1" w:themeShade="BF"/>
+          <w:sz w:val="28"/>
+          <w:szCs w:val="28"/>
+        </w:rPr>
+        <w:t xml:space="preserve"> </w:t>
+      </w:r>
+      <w:proofErr w:type="spellStart"/>
+      <w:r>
+        <w:rPr>
+          <w:i/>
+          <w:iCs/>
+          <w:color w:val="2F5496" w:themeColor="accent1" w:themeShade="BF"/>
+          <w:sz w:val="28"/>
+          <w:szCs w:val="28"/>
+        </w:rPr>
+        <w:t>GameObjec</w:t>
+      </w:r>
+      <w:r>
+        <w:rPr>
+          <w:i/>
+          <w:iCs/>
+          <w:color w:val="2F5496" w:themeColor="accent1" w:themeShade="BF"/>
+          <w:sz w:val="28"/>
+          <w:szCs w:val="28"/>
+        </w:rPr>
+        <w:t>t</w:t>
+      </w:r>
+      <w:proofErr w:type="spellEnd"/>
+      <w:r>
+        <w:rPr>
+          <w:sz w:val="28"/>
+          <w:szCs w:val="28"/>
+        </w:rPr>
+        <w:t>)</w:t>
+      </w:r>
+      <w:r>
+        <w:rPr>
+          <w:sz w:val="28"/>
+          <w:szCs w:val="28"/>
+        </w:rPr>
+        <w:t>, amelyeket a felhasználó bővíthet(öröklődés)</w:t>
       </w:r>
       <w:r>
         <w:rPr>
@@ -380,7 +556,39 @@
           <w:sz w:val="28"/>
           <w:szCs w:val="28"/>
         </w:rPr>
-        <w:t>Minden gameobject-et a Game (manager osztály) birtokol</w:t>
+        <w:t xml:space="preserve">Minden </w:t>
+      </w:r>
+      <w:proofErr w:type="spellStart"/>
+      <w:r>
+        <w:rPr>
+          <w:sz w:val="28"/>
+          <w:szCs w:val="28"/>
+        </w:rPr>
+        <w:t>gameobject-et</w:t>
+      </w:r>
+      <w:proofErr w:type="spellEnd"/>
+      <w:r>
+        <w:rPr>
+          <w:sz w:val="28"/>
+          <w:szCs w:val="28"/>
+        </w:rPr>
+        <w:t xml:space="preserve"> a Game (</w:t>
+      </w:r>
+      <w:proofErr w:type="spellStart"/>
+      <w:r>
+        <w:rPr>
+          <w:sz w:val="28"/>
+          <w:szCs w:val="28"/>
+        </w:rPr>
+        <w:t>manager</w:t>
+      </w:r>
+      <w:proofErr w:type="spellEnd"/>
+      <w:r>
+        <w:rPr>
+          <w:sz w:val="28"/>
+          <w:szCs w:val="28"/>
+        </w:rPr>
+        <w:t xml:space="preserve"> osztály) birtokol</w:t>
       </w:r>
       <w:r>
         <w:rPr>
@@ -394,7 +602,92 @@
           <w:sz w:val="28"/>
           <w:szCs w:val="28"/>
         </w:rPr>
-        <w:t>(unique_ptr vector). Az objektumokról létrehozáskor kapható referencia, valamint később id alapján is. A komponenseket az egyes gameobjectek birtokolják ugyanilyen alapon.</w:t>
+        <w:t>(</w:t>
+      </w:r>
+      <w:proofErr w:type="spellStart"/>
+      <w:r>
+        <w:rPr>
+          <w:sz w:val="28"/>
+          <w:szCs w:val="28"/>
+        </w:rPr>
+        <w:t>unique_ptr</w:t>
+      </w:r>
+      <w:proofErr w:type="spellEnd"/>
+      <w:r>
+        <w:rPr>
+          <w:sz w:val="28"/>
+          <w:szCs w:val="28"/>
+        </w:rPr>
+        <w:t xml:space="preserve"> </w:t>
+      </w:r>
+      <w:proofErr w:type="spellStart"/>
+      <w:r>
+        <w:rPr>
+          <w:sz w:val="28"/>
+          <w:szCs w:val="28"/>
+        </w:rPr>
+        <w:t>vector</w:t>
+      </w:r>
+      <w:proofErr w:type="spellEnd"/>
+      <w:r>
+        <w:rPr>
+          <w:sz w:val="28"/>
+          <w:szCs w:val="28"/>
+        </w:rPr>
+        <w:t xml:space="preserve">). Az objektumokról létrehozáskor kapható referencia, valamint később </w:t>
+      </w:r>
+      <w:proofErr w:type="spellStart"/>
+      <w:r>
+        <w:rPr>
+          <w:sz w:val="28"/>
+          <w:szCs w:val="28"/>
+        </w:rPr>
+        <w:t>id</w:t>
+      </w:r>
+      <w:proofErr w:type="spellEnd"/>
+      <w:r>
+        <w:rPr>
+          <w:sz w:val="28"/>
+          <w:szCs w:val="28"/>
+        </w:rPr>
+        <w:t xml:space="preserve"> alapján is. A komponenseket</w:t>
+      </w:r>
+      <w:r>
+        <w:rPr>
+          <w:sz w:val="28"/>
+          <w:szCs w:val="28"/>
+        </w:rPr>
+        <w:t xml:space="preserve"> </w:t>
+      </w:r>
+      <w:r>
+        <w:rPr>
+          <w:sz w:val="28"/>
+          <w:szCs w:val="28"/>
+        </w:rPr>
+        <w:t>hasonló módon</w:t>
+      </w:r>
+      <w:r>
+        <w:rPr>
+          <w:sz w:val="28"/>
+          <w:szCs w:val="28"/>
+        </w:rPr>
+        <w:t xml:space="preserve"> az egyes </w:t>
+      </w:r>
+      <w:proofErr w:type="spellStart"/>
+      <w:r>
+        <w:rPr>
+          <w:sz w:val="28"/>
+          <w:szCs w:val="28"/>
+        </w:rPr>
+        <w:t>gameobjectek</w:t>
+      </w:r>
+      <w:proofErr w:type="spellEnd"/>
+      <w:r>
+        <w:rPr>
+          <w:sz w:val="28"/>
+          <w:szCs w:val="28"/>
+        </w:rPr>
+        <w:t xml:space="preserve"> birtokolják.</w:t>
       </w:r>
     </w:p>
     <w:p>
@@ -409,22 +702,49 @@
           <w:sz w:val="28"/>
           <w:szCs w:val="28"/>
         </w:rPr>
-        <w:t xml:space="preserve">Minden komponens rendelkezik egy Startup és egy Update metódussal. Előbbi </w:t>
-      </w:r>
-      <w:r>
-        <w:rPr>
-          <w:sz w:val="28"/>
-          <w:szCs w:val="28"/>
-        </w:rPr>
-        <w:t xml:space="preserve">az komponens létrejöttekor </w:t>
-      </w:r>
-      <w:r>
-        <w:rPr>
-          <w:sz w:val="28"/>
-          <w:szCs w:val="28"/>
-        </w:rPr>
-        <w:t>egyszer</w:t>
-      </w:r>
+        <w:t xml:space="preserve">Minden komponens konstruktora átvesz egy </w:t>
+      </w:r>
+      <w:proofErr w:type="spellStart"/>
+      <w:r>
+        <w:rPr>
+          <w:sz w:val="28"/>
+          <w:szCs w:val="28"/>
+        </w:rPr>
+        <w:t>GameObject</w:t>
+      </w:r>
+      <w:proofErr w:type="spellEnd"/>
+      <w:r>
+        <w:rPr>
+          <w:sz w:val="28"/>
+          <w:szCs w:val="28"/>
+        </w:rPr>
+        <w:t xml:space="preserve"> referenciát és egy </w:t>
+      </w:r>
+      <w:proofErr w:type="spellStart"/>
+      <w:r>
+        <w:rPr>
+          <w:sz w:val="28"/>
+          <w:szCs w:val="28"/>
+        </w:rPr>
+        <w:t>std</w:t>
+      </w:r>
+      <w:proofErr w:type="spellEnd"/>
+      <w:r>
+        <w:rPr>
+          <w:sz w:val="28"/>
+          <w:szCs w:val="28"/>
+        </w:rPr>
+        <w:t>::</w:t>
+      </w:r>
+      <w:proofErr w:type="spellStart"/>
+      <w:r>
+        <w:rPr>
+          <w:sz w:val="28"/>
+          <w:szCs w:val="28"/>
+        </w:rPr>
+        <w:t>string</w:t>
+      </w:r>
+      <w:proofErr w:type="spellEnd"/>
       <w:r>
         <w:rPr>
           <w:sz w:val="28"/>
@@ -432,26 +752,69 @@
         </w:rPr>
         <w:t xml:space="preserve"> </w:t>
       </w:r>
-      <w:r>
-        <w:rPr>
-          <w:sz w:val="28"/>
-          <w:szCs w:val="28"/>
-        </w:rPr>
-        <w:t>(A konstruktorban)</w:t>
-      </w:r>
-      <w:r>
-        <w:rPr>
-          <w:sz w:val="28"/>
-          <w:szCs w:val="28"/>
-        </w:rPr>
-        <w:t xml:space="preserve">, utóbbi minden framen lefut. </w:t>
-      </w:r>
-      <w:r>
-        <w:rPr>
-          <w:sz w:val="28"/>
-          <w:szCs w:val="28"/>
-        </w:rPr>
-        <w:t>Ezen metódusok felülírásával tud a felhasználó egyéni funkcionalitást adni a programjához.</w:t>
+      <w:proofErr w:type="spellStart"/>
+      <w:proofErr w:type="gramStart"/>
+      <w:r>
+        <w:rPr>
+          <w:sz w:val="28"/>
+          <w:szCs w:val="28"/>
+        </w:rPr>
+        <w:t>id</w:t>
+      </w:r>
+      <w:proofErr w:type="spellEnd"/>
+      <w:r>
+        <w:rPr>
+          <w:sz w:val="28"/>
+          <w:szCs w:val="28"/>
+        </w:rPr>
+        <w:t>(</w:t>
+      </w:r>
+      <w:proofErr w:type="gramEnd"/>
+      <w:r>
+        <w:rPr>
+          <w:sz w:val="28"/>
+          <w:szCs w:val="28"/>
+        </w:rPr>
+        <w:t xml:space="preserve">ez lehetőleg </w:t>
+      </w:r>
+      <w:proofErr w:type="spellStart"/>
+      <w:r>
+        <w:rPr>
+          <w:sz w:val="28"/>
+          <w:szCs w:val="28"/>
+        </w:rPr>
+        <w:t>unique</w:t>
+      </w:r>
+      <w:proofErr w:type="spellEnd"/>
+      <w:r>
+        <w:rPr>
+          <w:sz w:val="28"/>
+          <w:szCs w:val="28"/>
+        </w:rPr>
+        <w:t xml:space="preserve"> legyen a többi komponensre nézve)-t (előbbi a </w:t>
+      </w:r>
+      <w:proofErr w:type="spellStart"/>
+      <w:r>
+        <w:rPr>
+          <w:sz w:val="28"/>
+          <w:szCs w:val="28"/>
+        </w:rPr>
+        <w:t>root</w:t>
+      </w:r>
+      <w:proofErr w:type="spellEnd"/>
+      <w:r>
+        <w:rPr>
+          <w:sz w:val="28"/>
+          <w:szCs w:val="28"/>
+        </w:rPr>
+        <w:t xml:space="preserve"> objektum referenciájához, a második a komponens azonosításához szükséges).</w:t>
+      </w:r>
+      <w:r>
+        <w:rPr>
+          <w:sz w:val="28"/>
+          <w:szCs w:val="28"/>
+        </w:rPr>
+        <w:t xml:space="preserve"> Az előbbit a komponens már objektumhoz adáskor automatikusan megkapja.</w:t>
       </w:r>
     </w:p>
     <w:p>
@@ -466,8 +829,129 @@
           <w:sz w:val="28"/>
           <w:szCs w:val="28"/>
         </w:rPr>
-        <w:t xml:space="preserve">A könyvtár biztosít néhány előre elkészített komponenst, például egy Renderer komponenst, amely egy textúrát renderel a </w:t>
-      </w:r>
+        <w:t xml:space="preserve">Minden komponens rendelkezik egy Startup és egy Update metódussal. Előbbi </w:t>
+      </w:r>
+      <w:r>
+        <w:rPr>
+          <w:sz w:val="28"/>
+          <w:szCs w:val="28"/>
+        </w:rPr>
+        <w:t xml:space="preserve">az komponens létrejöttekor </w:t>
+      </w:r>
+      <w:r>
+        <w:rPr>
+          <w:sz w:val="28"/>
+          <w:szCs w:val="28"/>
+        </w:rPr>
+        <w:t>egyszer</w:t>
+      </w:r>
+      <w:r>
+        <w:rPr>
+          <w:sz w:val="28"/>
+          <w:szCs w:val="28"/>
+        </w:rPr>
+        <w:t xml:space="preserve"> </w:t>
+      </w:r>
+      <w:r>
+        <w:rPr>
+          <w:sz w:val="28"/>
+          <w:szCs w:val="28"/>
+        </w:rPr>
+        <w:t xml:space="preserve">(A </w:t>
+      </w:r>
+      <w:r>
+        <w:rPr>
+          <w:sz w:val="28"/>
+          <w:szCs w:val="28"/>
+        </w:rPr>
+        <w:t>komponens létrehozása után</w:t>
+      </w:r>
+      <w:r>
+        <w:rPr>
+          <w:sz w:val="28"/>
+          <w:szCs w:val="28"/>
+        </w:rPr>
+        <w:t>)</w:t>
+      </w:r>
+      <w:r>
+        <w:rPr>
+          <w:sz w:val="28"/>
+          <w:szCs w:val="28"/>
+        </w:rPr>
+        <w:t xml:space="preserve">, utóbbi minden </w:t>
+      </w:r>
+      <w:proofErr w:type="spellStart"/>
+      <w:r>
+        <w:rPr>
+          <w:sz w:val="28"/>
+          <w:szCs w:val="28"/>
+        </w:rPr>
+        <w:t>framen</w:t>
+      </w:r>
+      <w:proofErr w:type="spellEnd"/>
+      <w:r>
+        <w:rPr>
+          <w:sz w:val="28"/>
+          <w:szCs w:val="28"/>
+        </w:rPr>
+        <w:t xml:space="preserve"> lefut. </w:t>
+      </w:r>
+      <w:r>
+        <w:rPr>
+          <w:sz w:val="28"/>
+          <w:szCs w:val="28"/>
+        </w:rPr>
+        <w:t>Ezen metódusok felülírásával tud a felhasználó egyéni funkcionalitást adni a programjához.</w:t>
+      </w:r>
+    </w:p>
+    <w:p>
+      <w:pPr>
+        <w:rPr>
+          <w:sz w:val="28"/>
+          <w:szCs w:val="28"/>
+        </w:rPr>
+      </w:pPr>
+      <w:r>
+        <w:rPr>
+          <w:sz w:val="28"/>
+          <w:szCs w:val="28"/>
+        </w:rPr>
+        <w:lastRenderedPageBreak/>
+        <w:t xml:space="preserve">A könyvtár biztosít néhány előre elkészített komponenst, például egy </w:t>
+      </w:r>
+      <w:proofErr w:type="spellStart"/>
+      <w:r>
+        <w:rPr>
+          <w:sz w:val="28"/>
+          <w:szCs w:val="28"/>
+        </w:rPr>
+        <w:t>Renderer</w:t>
+      </w:r>
+      <w:proofErr w:type="spellEnd"/>
+      <w:r>
+        <w:rPr>
+          <w:sz w:val="28"/>
+          <w:szCs w:val="28"/>
+        </w:rPr>
+        <w:t xml:space="preserve"> komponenst, amely egy textúrát </w:t>
+      </w:r>
+      <w:proofErr w:type="spellStart"/>
+      <w:r>
+        <w:rPr>
+          <w:sz w:val="28"/>
+          <w:szCs w:val="28"/>
+        </w:rPr>
+        <w:t>renderel</w:t>
+      </w:r>
+      <w:proofErr w:type="spellEnd"/>
+      <w:r>
+        <w:rPr>
+          <w:sz w:val="28"/>
+          <w:szCs w:val="28"/>
+        </w:rPr>
+        <w:t xml:space="preserve"> a </w:t>
+      </w:r>
+      <w:proofErr w:type="spellStart"/>
       <w:r>
         <w:rPr>
           <w:i/>
@@ -477,6 +961,7 @@
         </w:rPr>
         <w:t>gameobject</w:t>
       </w:r>
+      <w:proofErr w:type="spellEnd"/>
       <w:r>
         <w:rPr>
           <w:sz w:val="28"/>
@@ -506,6 +991,7 @@
         </w:rPr>
         <w:t xml:space="preserve">Minden </w:t>
       </w:r>
+      <w:proofErr w:type="spellStart"/>
       <w:r>
         <w:rPr>
           <w:i/>
@@ -515,12 +1001,29 @@
         </w:rPr>
         <w:t>gameobject</w:t>
       </w:r>
-      <w:r>
-        <w:rPr>
-          <w:sz w:val="28"/>
-          <w:szCs w:val="28"/>
-        </w:rPr>
-        <w:t xml:space="preserve"> komponensekből és egy transformból (pozíció + méret + forgatás) áll. </w:t>
+      <w:proofErr w:type="spellEnd"/>
+      <w:r>
+        <w:rPr>
+          <w:sz w:val="28"/>
+          <w:szCs w:val="28"/>
+        </w:rPr>
+        <w:t xml:space="preserve"> komponensekből és egy </w:t>
+      </w:r>
+      <w:proofErr w:type="spellStart"/>
+      <w:r>
+        <w:rPr>
+          <w:sz w:val="28"/>
+          <w:szCs w:val="28"/>
+        </w:rPr>
+        <w:t>transformból</w:t>
+      </w:r>
+      <w:proofErr w:type="spellEnd"/>
+      <w:r>
+        <w:rPr>
+          <w:sz w:val="28"/>
+          <w:szCs w:val="28"/>
+        </w:rPr>
+        <w:t xml:space="preserve"> (pozíció + méret + forgatás) áll. </w:t>
       </w:r>
     </w:p>
     <w:p>
@@ -537,6 +1040,7 @@
         </w:rPr>
         <w:t xml:space="preserve">A </w:t>
       </w:r>
+      <w:proofErr w:type="spellStart"/>
       <w:r>
         <w:rPr>
           <w:i/>
@@ -551,8 +1055,49 @@
           <w:sz w:val="28"/>
           <w:szCs w:val="28"/>
         </w:rPr>
-        <w:t xml:space="preserve">ből leszármazott classok a „prefab” -ek. Céljuk, egy </w:t>
-      </w:r>
+        <w:t>ből</w:t>
+      </w:r>
+      <w:proofErr w:type="spellEnd"/>
+      <w:r>
+        <w:rPr>
+          <w:sz w:val="28"/>
+          <w:szCs w:val="28"/>
+        </w:rPr>
+        <w:t xml:space="preserve"> leszármazott </w:t>
+      </w:r>
+      <w:proofErr w:type="spellStart"/>
+      <w:r>
+        <w:rPr>
+          <w:sz w:val="28"/>
+          <w:szCs w:val="28"/>
+        </w:rPr>
+        <w:t>classok</w:t>
+      </w:r>
+      <w:proofErr w:type="spellEnd"/>
+      <w:r>
+        <w:rPr>
+          <w:sz w:val="28"/>
+          <w:szCs w:val="28"/>
+        </w:rPr>
+        <w:t xml:space="preserve"> a „</w:t>
+      </w:r>
+      <w:proofErr w:type="spellStart"/>
+      <w:r>
+        <w:rPr>
+          <w:sz w:val="28"/>
+          <w:szCs w:val="28"/>
+        </w:rPr>
+        <w:t>prefab</w:t>
+      </w:r>
+      <w:proofErr w:type="spellEnd"/>
+      <w:r>
+        <w:rPr>
+          <w:sz w:val="28"/>
+          <w:szCs w:val="28"/>
+        </w:rPr>
+        <w:t xml:space="preserve">” -ek. Céljuk, egy </w:t>
+      </w:r>
+      <w:proofErr w:type="spellStart"/>
       <w:r>
         <w:rPr>
           <w:i/>
@@ -562,12 +1107,29 @@
         </w:rPr>
         <w:t>gameobject</w:t>
       </w:r>
-      <w:r>
-        <w:rPr>
-          <w:sz w:val="28"/>
-          <w:szCs w:val="28"/>
-        </w:rPr>
-        <w:t xml:space="preserve"> blueprint felépítése (pl. ne kelljen minden ellenséghez egyesével hozzáadni ugyanazokat a komponenseket)</w:t>
+      <w:proofErr w:type="spellEnd"/>
+      <w:r>
+        <w:rPr>
+          <w:sz w:val="28"/>
+          <w:szCs w:val="28"/>
+        </w:rPr>
+        <w:t xml:space="preserve"> </w:t>
+      </w:r>
+      <w:proofErr w:type="spellStart"/>
+      <w:r>
+        <w:rPr>
+          <w:sz w:val="28"/>
+          <w:szCs w:val="28"/>
+        </w:rPr>
+        <w:t>blueprint</w:t>
+      </w:r>
+      <w:proofErr w:type="spellEnd"/>
+      <w:r>
+        <w:rPr>
+          <w:sz w:val="28"/>
+          <w:szCs w:val="28"/>
+        </w:rPr>
+        <w:t xml:space="preserve"> felépítése (pl. ne kelljen minden ellenséghez egyesével hozzáadni ugyanazokat a komponenseket)</w:t>
       </w:r>
       <w:r>
         <w:rPr>
@@ -589,7 +1151,6 @@
           <w:sz w:val="28"/>
           <w:szCs w:val="28"/>
         </w:rPr>
-        <w:lastRenderedPageBreak/>
         <w:t xml:space="preserve">A főprogram egy </w:t>
       </w:r>
       <w:r>
@@ -606,8 +1167,58 @@
           <w:sz w:val="28"/>
           <w:szCs w:val="28"/>
         </w:rPr>
-        <w:t xml:space="preserve"> filet includeol, ebben a fileban deklarált </w:t>
-      </w:r>
+        <w:t xml:space="preserve"> </w:t>
+      </w:r>
+      <w:proofErr w:type="spellStart"/>
+      <w:r>
+        <w:rPr>
+          <w:sz w:val="28"/>
+          <w:szCs w:val="28"/>
+        </w:rPr>
+        <w:t>filet</w:t>
+      </w:r>
+      <w:proofErr w:type="spellEnd"/>
+      <w:r>
+        <w:rPr>
+          <w:sz w:val="28"/>
+          <w:szCs w:val="28"/>
+        </w:rPr>
+        <w:t xml:space="preserve"> </w:t>
+      </w:r>
+      <w:proofErr w:type="spellStart"/>
+      <w:r>
+        <w:rPr>
+          <w:sz w:val="28"/>
+          <w:szCs w:val="28"/>
+        </w:rPr>
+        <w:t>includeol</w:t>
+      </w:r>
+      <w:proofErr w:type="spellEnd"/>
+      <w:r>
+        <w:rPr>
+          <w:sz w:val="28"/>
+          <w:szCs w:val="28"/>
+        </w:rPr>
+        <w:t xml:space="preserve">, ebben a </w:t>
+      </w:r>
+      <w:proofErr w:type="spellStart"/>
+      <w:r>
+        <w:rPr>
+          <w:sz w:val="28"/>
+          <w:szCs w:val="28"/>
+        </w:rPr>
+        <w:t>fileban</w:t>
+      </w:r>
+      <w:proofErr w:type="spellEnd"/>
+      <w:r>
+        <w:rPr>
+          <w:sz w:val="28"/>
+          <w:szCs w:val="28"/>
+        </w:rPr>
+        <w:t xml:space="preserve"> deklarált </w:t>
+      </w:r>
+      <w:proofErr w:type="spellStart"/>
+      <w:proofErr w:type="gramStart"/>
       <w:r>
         <w:rPr>
           <w:i/>
@@ -617,6 +1228,7 @@
         </w:rPr>
         <w:t>init</w:t>
       </w:r>
+      <w:proofErr w:type="spellEnd"/>
       <w:r>
         <w:rPr>
           <w:i/>
@@ -624,22 +1236,9 @@
           <w:sz w:val="28"/>
           <w:szCs w:val="28"/>
         </w:rPr>
-        <w:t>()</w:t>
-      </w:r>
-      <w:r>
-        <w:rPr>
-          <w:sz w:val="28"/>
-          <w:szCs w:val="28"/>
-        </w:rPr>
-        <w:t xml:space="preserve"> </w:t>
-      </w:r>
-      <w:r>
-        <w:rPr>
-          <w:sz w:val="28"/>
-          <w:szCs w:val="28"/>
-        </w:rPr>
-        <w:t xml:space="preserve">függvényt hívja a játék indítása előtt. Az </w:t>
-      </w:r>
+        <w:t>(</w:t>
+      </w:r>
+      <w:proofErr w:type="gramEnd"/>
       <w:r>
         <w:rPr>
           <w:i/>
@@ -647,8 +1246,24 @@
           <w:sz w:val="28"/>
           <w:szCs w:val="28"/>
         </w:rPr>
-        <w:t>init</w:t>
-      </w:r>
+        <w:t>)</w:t>
+      </w:r>
+      <w:r>
+        <w:rPr>
+          <w:sz w:val="28"/>
+          <w:szCs w:val="28"/>
+        </w:rPr>
+        <w:t xml:space="preserve"> </w:t>
+      </w:r>
+      <w:r>
+        <w:rPr>
+          <w:sz w:val="28"/>
+          <w:szCs w:val="28"/>
+        </w:rPr>
+        <w:t xml:space="preserve">függvényt hívja a játék indítása előtt. Az </w:t>
+      </w:r>
+      <w:proofErr w:type="spellStart"/>
+      <w:proofErr w:type="gramStart"/>
       <w:r>
         <w:rPr>
           <w:i/>
@@ -656,15 +1271,9 @@
           <w:sz w:val="28"/>
           <w:szCs w:val="28"/>
         </w:rPr>
-        <w:t>()</w:t>
-      </w:r>
-      <w:r>
-        <w:rPr>
-          <w:sz w:val="28"/>
-          <w:szCs w:val="28"/>
-        </w:rPr>
-        <w:t xml:space="preserve"> függvényt az </w:t>
-      </w:r>
+        <w:t>init</w:t>
+      </w:r>
+      <w:proofErr w:type="spellEnd"/>
       <w:r>
         <w:rPr>
           <w:i/>
@@ -672,8 +1281,9 @@
           <w:sz w:val="28"/>
           <w:szCs w:val="28"/>
         </w:rPr>
-        <w:t>init.cp</w:t>
-      </w:r>
+        <w:t>(</w:t>
+      </w:r>
+      <w:proofErr w:type="gramEnd"/>
       <w:r>
         <w:rPr>
           <w:i/>
@@ -681,21 +1291,14 @@
           <w:sz w:val="28"/>
           <w:szCs w:val="28"/>
         </w:rPr>
-        <w:t>p</w:t>
-      </w:r>
-      <w:r>
-        <w:rPr>
-          <w:sz w:val="28"/>
-          <w:szCs w:val="28"/>
-        </w:rPr>
-        <w:t xml:space="preserve"> fileban kell definiálni.</w:t>
-      </w:r>
-      <w:r>
-        <w:rPr>
-          <w:sz w:val="28"/>
-          <w:szCs w:val="28"/>
-        </w:rPr>
-        <w:t xml:space="preserve"> Ebben a függvényben történik a </w:t>
+        <w:t>)</w:t>
+      </w:r>
+      <w:r>
+        <w:rPr>
+          <w:sz w:val="28"/>
+          <w:szCs w:val="28"/>
+        </w:rPr>
+        <w:t xml:space="preserve"> függvényt az </w:t>
       </w:r>
       <w:r>
         <w:rPr>
@@ -704,6 +1307,55 @@
           <w:sz w:val="28"/>
           <w:szCs w:val="28"/>
         </w:rPr>
+        <w:t>init.cp</w:t>
+      </w:r>
+      <w:r>
+        <w:rPr>
+          <w:i/>
+          <w:iCs/>
+          <w:sz w:val="28"/>
+          <w:szCs w:val="28"/>
+        </w:rPr>
+        <w:t>p</w:t>
+      </w:r>
+      <w:r>
+        <w:rPr>
+          <w:sz w:val="28"/>
+          <w:szCs w:val="28"/>
+        </w:rPr>
+        <w:t xml:space="preserve"> </w:t>
+      </w:r>
+      <w:proofErr w:type="spellStart"/>
+      <w:r>
+        <w:rPr>
+          <w:sz w:val="28"/>
+          <w:szCs w:val="28"/>
+        </w:rPr>
+        <w:t>fileban</w:t>
+      </w:r>
+      <w:proofErr w:type="spellEnd"/>
+      <w:r>
+        <w:rPr>
+          <w:sz w:val="28"/>
+          <w:szCs w:val="28"/>
+        </w:rPr>
+        <w:t xml:space="preserve"> kell definiálni.</w:t>
+      </w:r>
+      <w:r>
+        <w:rPr>
+          <w:sz w:val="28"/>
+          <w:szCs w:val="28"/>
+        </w:rPr>
+        <w:t xml:space="preserve"> Ebben a függvényben történik a </w:t>
+      </w:r>
+      <w:proofErr w:type="spellStart"/>
+      <w:r>
+        <w:rPr>
+          <w:i/>
+          <w:iCs/>
+          <w:sz w:val="28"/>
+          <w:szCs w:val="28"/>
+        </w:rPr>
         <w:t>gameobject</w:t>
       </w:r>
       <w:r>
@@ -711,7 +1363,15 @@
           <w:sz w:val="28"/>
           <w:szCs w:val="28"/>
         </w:rPr>
-        <w:t>ek és komponensek létrehozása és játékhoz adása.</w:t>
+        <w:t>ek</w:t>
+      </w:r>
+      <w:proofErr w:type="spellEnd"/>
+      <w:r>
+        <w:rPr>
+          <w:sz w:val="28"/>
+          <w:szCs w:val="28"/>
+        </w:rPr>
+        <w:t xml:space="preserve"> és komponensek létrehozása és játékhoz adása.</w:t>
       </w:r>
       <w:r>
         <w:rPr>
@@ -776,13 +1436,23 @@
           <w:szCs w:val="28"/>
         </w:rPr>
       </w:pPr>
-      <w:r>
-        <w:rPr>
-          <w:sz w:val="28"/>
-          <w:szCs w:val="28"/>
-        </w:rPr>
-        <w:t xml:space="preserve">example.h: egy példa </w:t>
-      </w:r>
+      <w:proofErr w:type="spellStart"/>
+      <w:r>
+        <w:rPr>
+          <w:sz w:val="28"/>
+          <w:szCs w:val="28"/>
+        </w:rPr>
+        <w:t>example.h</w:t>
+      </w:r>
+      <w:proofErr w:type="spellEnd"/>
+      <w:r>
+        <w:rPr>
+          <w:sz w:val="28"/>
+          <w:szCs w:val="28"/>
+        </w:rPr>
+        <w:t xml:space="preserve">: egy példa </w:t>
+      </w:r>
+      <w:proofErr w:type="spellStart"/>
       <w:r>
         <w:rPr>
           <w:sz w:val="28"/>
@@ -790,6 +1460,7 @@
         </w:rPr>
         <w:t>prefab</w:t>
       </w:r>
+      <w:proofErr w:type="spellEnd"/>
       <w:r>
         <w:rPr>
           <w:sz w:val="28"/>
@@ -829,7 +1500,39 @@
           <w:sz w:val="28"/>
           <w:szCs w:val="28"/>
         </w:rPr>
-        <w:t>init.cpp: példa a gameobjectek játékhoz adása és komponensek gameobjecthez adására.</w:t>
+        <w:t xml:space="preserve">init.cpp: példa a </w:t>
+      </w:r>
+      <w:proofErr w:type="spellStart"/>
+      <w:r>
+        <w:rPr>
+          <w:sz w:val="28"/>
+          <w:szCs w:val="28"/>
+        </w:rPr>
+        <w:t>gameobjectek</w:t>
+      </w:r>
+      <w:proofErr w:type="spellEnd"/>
+      <w:r>
+        <w:rPr>
+          <w:sz w:val="28"/>
+          <w:szCs w:val="28"/>
+        </w:rPr>
+        <w:t xml:space="preserve"> játékhoz adása és komponensek </w:t>
+      </w:r>
+      <w:proofErr w:type="spellStart"/>
+      <w:r>
+        <w:rPr>
+          <w:sz w:val="28"/>
+          <w:szCs w:val="28"/>
+        </w:rPr>
+        <w:t>gameobjecthez</w:t>
+      </w:r>
+      <w:proofErr w:type="spellEnd"/>
+      <w:r>
+        <w:rPr>
+          <w:sz w:val="28"/>
+          <w:szCs w:val="28"/>
+        </w:rPr>
+        <w:t xml:space="preserve"> adására.</w:t>
       </w:r>
     </w:p>
     <w:p>
@@ -844,7 +1547,37 @@
           <w:sz w:val="28"/>
           <w:szCs w:val="28"/>
         </w:rPr>
-        <w:t>A könyvtár példaprogramja konzolos formában egy unit testet futtat, míg ablakos formában egy példát mutat a renderelés és irányítás működésére(example.hpp + example.cpp).</w:t>
+        <w:t xml:space="preserve">A könyvtár példaprogramja konzolos formában egy unit testet futtat, míg ablakos formában egy példát mutat a </w:t>
+      </w:r>
+      <w:proofErr w:type="spellStart"/>
+      <w:r>
+        <w:rPr>
+          <w:sz w:val="28"/>
+          <w:szCs w:val="28"/>
+        </w:rPr>
+        <w:t>renderelés</w:t>
+      </w:r>
+      <w:proofErr w:type="spellEnd"/>
+      <w:r>
+        <w:rPr>
+          <w:sz w:val="28"/>
+          <w:szCs w:val="28"/>
+        </w:rPr>
+        <w:t xml:space="preserve"> és irányítás </w:t>
+      </w:r>
+      <w:r>
+        <w:rPr>
+          <w:sz w:val="28"/>
+          <w:szCs w:val="28"/>
+        </w:rPr>
+        <w:t>működésére (</w:t>
+      </w:r>
+      <w:r>
+        <w:rPr>
+          <w:sz w:val="28"/>
+          <w:szCs w:val="28"/>
+        </w:rPr>
+        <w:t>example.hpp + example.cpp).</w:t>
       </w:r>
     </w:p>
     <w:sectPr>

</xml_diff>